<commit_message>
Adding folder with edits to project components and pdf version of slide deck
</commit_message>
<xml_diff>
--- a/CapstoneProject1/CapstoneProject1FinalReport.docx
+++ b/CapstoneProject1/CapstoneProject1FinalReport.docx
@@ -103,7 +103,15 @@
         <w:t>the</w:t>
       </w:r>
       <w:r>
-        <w:t xml:space="preserve"> data and of course translating these insights and results for any reader or client to easily digest and interpret. </w:t>
+        <w:t xml:space="preserve"> data and of course translating these insights and results for any reader or client to easily digest and interpret.</w:t>
+      </w:r>
+      <w:r>
+        <w:t xml:space="preserve"> Machine learning models used in this study will be evaluated based on overall predictive accuracy.</w:t>
+      </w:r>
+      <w:bookmarkStart w:id="0" w:name="_GoBack"/>
+      <w:bookmarkEnd w:id="0"/>
+      <w:r>
+        <w:t xml:space="preserve"> </w:t>
       </w:r>
       <w:r>
         <w:t xml:space="preserve">In addition, while the goal of the project is to better predict which clients at a given moment in time are more likely to churn, survival analysis will also be performed and discussed, so that the client can have an idea of how likely a customer is to churn in the future. </w:t>
@@ -239,11 +247,11 @@
         <w:t xml:space="preserve">Data was imported into a pandas DataFrame after the CSV file was stored on the local machine used for this project. After the data was imported, standard steps were used to check for outliers, missing values and any other inconsistencies in our dataset. </w:t>
       </w:r>
       <w:r>
-        <w:t xml:space="preserve">Missing values were denoted by an empty space. Since there were also spaces between words in some of our categorical variables and column names, the </w:t>
+        <w:t xml:space="preserve">Missing values were denoted by an empty space. Since there were also </w:t>
       </w:r>
       <w:r>
         <w:lastRenderedPageBreak/>
-        <w:t xml:space="preserve">appropriate blank spaces denoting missing values were converted to NaN values. After this, it was easy to identify that the dataset only contained 12 customer entries with NaN values, so these were simply excluded from the pandas DataFrame going forward. </w:t>
+        <w:t xml:space="preserve">spaces between words in some of our categorical variables and column names, the appropriate blank spaces denoting missing values were converted to NaN values. After this, it was easy to identify that the dataset only contained 12 customer entries with NaN values, so these were simply excluded from the pandas DataFrame going forward. </w:t>
       </w:r>
       <w:r>
         <w:t xml:space="preserve">Upon excluding these rows, it was necessary to reset the index so that later on when indexes were referenced, all remaining indexes were valid. </w:t>
@@ -1148,16 +1156,25 @@
     <w:p/>
     <w:p>
       <w:r>
-        <w:t xml:space="preserve">First is client sensitivity to payment method. </w:t>
-      </w:r>
-      <w:r>
         <w:t xml:space="preserve">It would be beneficial to </w:t>
       </w:r>
       <w:r>
         <w:t>weigh</w:t>
       </w:r>
       <w:r>
-        <w:t xml:space="preserve"> the pros and cons of removing this payment method altogether, as client sensitivity to payment method should not be that high if there are other reasonable methods for paying their bill. </w:t>
+        <w:t xml:space="preserve"> the pros and cons of removing </w:t>
+      </w:r>
+      <w:r>
+        <w:t>the electronic check</w:t>
+      </w:r>
+      <w:r>
+        <w:t xml:space="preserve"> payment method altogether, as client sensitivity to payment method should not be that high if there are other reasonable methods for paying their bill.</w:t>
+      </w:r>
+      <w:r>
+        <w:t xml:space="preserve"> While payment method is not necessarily the cause of churn, it might be worth exploring to see if there is a low negative impact solution.</w:t>
+      </w:r>
+      <w:r>
+        <w:t xml:space="preserve"> </w:t>
       </w:r>
       <w:r>
         <w:t xml:space="preserve">If there is indeed high sensitivity to different payment methods, there could be some kind of promotion offered to incentivize customer’s preferences; perhaps something like $5 off of their bill per month for the first year or two on the notion that once they have been paying with that method, they are unlikely to want to switch when the promotion expires. Also, you could run some kind of A/B testing where </w:t>
@@ -1230,15 +1247,6 @@
       </w:r>
     </w:p>
     <w:p/>
-    <w:p>
-      <w:pPr>
-        <w:rPr>
-          <w:b/>
-          <w:sz w:val="28"/>
-          <w:szCs w:val="28"/>
-        </w:rPr>
-      </w:pPr>
-    </w:p>
     <w:p>
       <w:pPr>
         <w:rPr>
@@ -2562,8 +2570,6 @@
       <w:r>
         <w:t>0.1</w:t>
       </w:r>
-      <w:bookmarkStart w:id="0" w:name="_GoBack"/>
-      <w:bookmarkEnd w:id="0"/>
       <w:r>
         <w:t xml:space="preserve"> was found. </w:t>
       </w:r>

</xml_diff>